<commit_message>
Added details for paper if published in EHP. Still no line numbering in DOCX nor PDF.
</commit_message>
<xml_diff>
--- a/output/paper/si.docx
+++ b/output/paper/si.docx
@@ -6,24 +6,6 @@
       <w:pPr>
         <w:pStyle w:val="Title"/>
       </w:pPr>
-      <w:r>
-        <w:t xml:space="preserve">Paper</w:t>
-      </w:r>
-      <w:r>
-        <w:t xml:space="preserve"> </w:t>
-      </w:r>
-      <w:r>
-        <w:t xml:space="preserve">3</w:t>
-      </w:r>
-      <w:r>
-        <w:t xml:space="preserve"> </w:t>
-      </w:r>
-      <w:r>
-        <w:t xml:space="preserve">-</w:t>
-      </w:r>
-      <w:r>
-        <w:t xml:space="preserve"> </w:t>
-      </w:r>
       <w:r>
         <w:t xml:space="preserve">Supplementary</w:t>
       </w:r>
@@ -31,7 +13,157 @@
         <w:t xml:space="preserve"> </w:t>
       </w:r>
       <w:r>
-        <w:t xml:space="preserve">Information</w:t>
+        <w:t xml:space="preserve">Material</w:t>
+      </w:r>
+    </w:p>
+    <w:p>
+      <w:pPr>
+        <w:numPr>
+          <w:ilvl w:val="0"/>
+          <w:numId w:val="1001"/>
+        </w:numPr>
+        <w:pStyle w:val="Compact"/>
+      </w:pPr>
+      <w:r>
+        <w:t xml:space="preserve">Should be limited to results of secondary analyses and background details needed to ensure transparency:</w:t>
+      </w:r>
+    </w:p>
+    <w:p>
+      <w:pPr>
+        <w:numPr>
+          <w:ilvl w:val="1"/>
+          <w:numId w:val="1002"/>
+        </w:numPr>
+        <w:pStyle w:val="Compact"/>
+      </w:pPr>
+      <w:r>
+        <w:t xml:space="preserve">Questionnaires.</w:t>
+      </w:r>
+    </w:p>
+    <w:p>
+      <w:pPr>
+        <w:numPr>
+          <w:ilvl w:val="1"/>
+          <w:numId w:val="1002"/>
+        </w:numPr>
+        <w:pStyle w:val="Compact"/>
+      </w:pPr>
+      <w:r>
+        <w:t xml:space="preserve">Tables and figures with results of sensitivity analyses.</w:t>
+      </w:r>
+    </w:p>
+    <w:p>
+      <w:pPr>
+        <w:numPr>
+          <w:ilvl w:val="1"/>
+          <w:numId w:val="1002"/>
+        </w:numPr>
+        <w:pStyle w:val="Compact"/>
+      </w:pPr>
+      <w:r>
+        <w:t xml:space="preserve">Tables with numeric data corresponding to results shown in the main text figures.</w:t>
+      </w:r>
+    </w:p>
+    <w:p>
+      <w:pPr>
+        <w:numPr>
+          <w:ilvl w:val="1"/>
+          <w:numId w:val="1002"/>
+        </w:numPr>
+        <w:pStyle w:val="Compact"/>
+      </w:pPr>
+      <w:r>
+        <w:t xml:space="preserve">DAGs used to select model covariates.</w:t>
+      </w:r>
+    </w:p>
+    <w:p>
+      <w:pPr>
+        <w:numPr>
+          <w:ilvl w:val="0"/>
+          <w:numId w:val="1001"/>
+        </w:numPr>
+        <w:pStyle w:val="Compact"/>
+      </w:pPr>
+      <w:r>
+        <w:t xml:space="preserve">Text description of study methods should NOT go in the SM.</w:t>
+      </w:r>
+    </w:p>
+    <w:p>
+      <w:pPr>
+        <w:numPr>
+          <w:ilvl w:val="0"/>
+          <w:numId w:val="1001"/>
+        </w:numPr>
+        <w:pStyle w:val="Compact"/>
+      </w:pPr>
+      <w:r>
+        <w:t xml:space="preserve">Order the content: text, supplemental tables, and supplemental figures.</w:t>
+      </w:r>
+    </w:p>
+    <w:p>
+      <w:pPr>
+        <w:numPr>
+          <w:ilvl w:val="0"/>
+          <w:numId w:val="1001"/>
+        </w:numPr>
+        <w:pStyle w:val="Compact"/>
+      </w:pPr>
+      <w:r>
+        <w:t xml:space="preserve">Provide the title for each figure below the figure on the same manuscript page as the figure itself.</w:t>
+      </w:r>
+    </w:p>
+    <w:p>
+      <w:pPr>
+        <w:numPr>
+          <w:ilvl w:val="0"/>
+          <w:numId w:val="1001"/>
+        </w:numPr>
+        <w:pStyle w:val="Compact"/>
+      </w:pPr>
+      <w:r>
+        <w:t xml:space="preserve">Provide the title for each table above the table and the notes below the table.</w:t>
+      </w:r>
+    </w:p>
+    <w:p>
+      <w:pPr>
+        <w:numPr>
+          <w:ilvl w:val="0"/>
+          <w:numId w:val="1001"/>
+        </w:numPr>
+        <w:pStyle w:val="Compact"/>
+      </w:pPr>
+      <w:r>
+        <w:t xml:space="preserve">Number supplemental tables and figures separately according to the order in which they are first mentioned in the main text, using an</w:t>
+      </w:r>
+      <w:r>
+        <w:t xml:space="preserve"> </w:t>
+      </w:r>
+      <w:r>
+        <w:t xml:space="preserve">“</w:t>
+      </w:r>
+      <w:r>
+        <w:t xml:space="preserve">S</w:t>
+      </w:r>
+      <w:r>
+        <w:t xml:space="preserve">”</w:t>
+      </w:r>
+      <w:r>
+        <w:t xml:space="preserve"> </w:t>
+      </w:r>
+      <w:r>
+        <w:t xml:space="preserve">prefix.</w:t>
+      </w:r>
+    </w:p>
+    <w:p>
+      <w:pPr>
+        <w:numPr>
+          <w:ilvl w:val="0"/>
+          <w:numId w:val="1001"/>
+        </w:numPr>
+        <w:pStyle w:val="Compact"/>
+      </w:pPr>
+      <w:r>
+        <w:t xml:space="preserve">Conclude the SM with a list of references, even if they are also cited in the main paper.</w:t>
       </w:r>
     </w:p>
     <w:sectPr>
@@ -531,6 +663,82 @@
     <w:lvl w:ilvl="8">
       <w:numFmt w:val="bullet"/>
       <w:lvlText w:val=" "/>
+      <w:lvlJc w:val="left"/>
+      <w:pPr>
+        <w:ind w:left="6480" w:hanging="480"/>
+      </w:pPr>
+    </w:lvl>
+  </w:abstractNum>
+  <w:abstractNum w:abstractNumId="991">
+    <w:nsid w:val="A991"/>
+    <w:multiLevelType w:val="multilevel"/>
+    <w:lvl w:ilvl="0">
+      <w:numFmt w:val="bullet"/>
+      <w:lvlText w:val="•"/>
+      <w:lvlJc w:val="left"/>
+      <w:pPr>
+        <w:ind w:left="720" w:hanging="480"/>
+      </w:pPr>
+    </w:lvl>
+    <w:lvl w:ilvl="1">
+      <w:numFmt w:val="bullet"/>
+      <w:lvlText w:val="–"/>
+      <w:lvlJc w:val="left"/>
+      <w:pPr>
+        <w:ind w:left="1440" w:hanging="480"/>
+      </w:pPr>
+    </w:lvl>
+    <w:lvl w:ilvl="2">
+      <w:numFmt w:val="bullet"/>
+      <w:lvlText w:val="•"/>
+      <w:lvlJc w:val="left"/>
+      <w:pPr>
+        <w:ind w:left="2160" w:hanging="480"/>
+      </w:pPr>
+    </w:lvl>
+    <w:lvl w:ilvl="3">
+      <w:numFmt w:val="bullet"/>
+      <w:lvlText w:val="–"/>
+      <w:lvlJc w:val="left"/>
+      <w:pPr>
+        <w:ind w:left="2880" w:hanging="480"/>
+      </w:pPr>
+    </w:lvl>
+    <w:lvl w:ilvl="4">
+      <w:numFmt w:val="bullet"/>
+      <w:lvlText w:val="•"/>
+      <w:lvlJc w:val="left"/>
+      <w:pPr>
+        <w:ind w:left="3600" w:hanging="480"/>
+      </w:pPr>
+    </w:lvl>
+    <w:lvl w:ilvl="5">
+      <w:numFmt w:val="bullet"/>
+      <w:lvlText w:val="–"/>
+      <w:lvlJc w:val="left"/>
+      <w:pPr>
+        <w:ind w:left="4320" w:hanging="480"/>
+      </w:pPr>
+    </w:lvl>
+    <w:lvl w:ilvl="6">
+      <w:numFmt w:val="bullet"/>
+      <w:lvlText w:val="•"/>
+      <w:lvlJc w:val="left"/>
+      <w:pPr>
+        <w:ind w:left="5040" w:hanging="480"/>
+      </w:pPr>
+    </w:lvl>
+    <w:lvl w:ilvl="7">
+      <w:numFmt w:val="bullet"/>
+      <w:lvlText w:val="–"/>
+      <w:lvlJc w:val="left"/>
+      <w:pPr>
+        <w:ind w:left="5760" w:hanging="480"/>
+      </w:pPr>
+    </w:lvl>
+    <w:lvl w:ilvl="8">
+      <w:numFmt w:val="bullet"/>
+      <w:lvlText w:val="•"/>
       <w:lvlJc w:val="left"/>
       <w:pPr>
         <w:ind w:left="6480" w:hanging="480"/>
@@ -578,6 +786,12 @@
   </w:num>
   <w:num w:numId="1000">
     <w:abstractNumId w:val="990"/>
+  </w:num>
+  <w:num w:numId="1001">
+    <w:abstractNumId w:val="991"/>
+  </w:num>
+  <w:num w:numId="1002">
+    <w:abstractNumId w:val="991"/>
   </w:num>
 </w:numbering>
 </file>

</xml_diff>